<commit_message>
Mon Apr 22 10:40:16 PM IST 2024
</commit_message>
<xml_diff>
--- a/iot/IOT mid sems.docx
+++ b/iot/IOT mid sems.docx
@@ -4295,12 +4295,12 @@
           <wp:inline distB="114300" distT="114300" distL="114300" distR="114300">
             <wp:extent cx="2547938" cy="3934869"/>
             <wp:effectExtent b="0" l="0" r="0" t="0"/>
-            <wp:docPr id="5" name="image4.png"/>
+            <wp:docPr id="5" name="image3.png"/>
             <a:graphic>
               <a:graphicData uri="http://schemas.openxmlformats.org/drawingml/2006/picture">
                 <pic:pic>
                   <pic:nvPicPr>
-                    <pic:cNvPr id="0" name="image4.png"/>
+                    <pic:cNvPr id="0" name="image3.png"/>
                     <pic:cNvPicPr preferRelativeResize="0"/>
                   </pic:nvPicPr>
                   <pic:blipFill>
@@ -4554,12 +4554,12 @@
           <wp:inline distB="114300" distT="114300" distL="114300" distR="114300">
             <wp:extent cx="3097173" cy="3176588"/>
             <wp:effectExtent b="0" l="0" r="0" t="0"/>
-            <wp:docPr id="4" name="image3.png"/>
+            <wp:docPr id="4" name="image1.png"/>
             <a:graphic>
               <a:graphicData uri="http://schemas.openxmlformats.org/drawingml/2006/picture">
                 <pic:pic>
                   <pic:nvPicPr>
-                    <pic:cNvPr id="0" name="image3.png"/>
+                    <pic:cNvPr id="0" name="image1.png"/>
                     <pic:cNvPicPr preferRelativeResize="0"/>
                   </pic:nvPicPr>
                   <pic:blipFill>
@@ -4830,12 +4830,12 @@
           <wp:inline distB="114300" distT="114300" distL="114300" distR="114300">
             <wp:extent cx="3385209" cy="4757738"/>
             <wp:effectExtent b="0" l="0" r="0" t="0"/>
-            <wp:docPr id="1" name="image1.png"/>
+            <wp:docPr id="1" name="image2.png"/>
             <a:graphic>
               <a:graphicData uri="http://schemas.openxmlformats.org/drawingml/2006/picture">
                 <pic:pic>
                   <pic:nvPicPr>
-                    <pic:cNvPr id="0" name="image1.png"/>
+                    <pic:cNvPr id="0" name="image2.png"/>
                     <pic:cNvPicPr preferRelativeResize="0"/>
                   </pic:nvPicPr>
                   <pic:blipFill>
@@ -5764,12 +5764,12 @@
           <wp:inline distB="114300" distT="114300" distL="114300" distR="114300">
             <wp:extent cx="5943600" cy="1803400"/>
             <wp:effectExtent b="0" l="0" r="0" t="0"/>
-            <wp:docPr id="3" name="image2.png"/>
+            <wp:docPr id="3" name="image4.png"/>
             <a:graphic>
               <a:graphicData uri="http://schemas.openxmlformats.org/drawingml/2006/picture">
                 <pic:pic>
                   <pic:nvPicPr>
-                    <pic:cNvPr id="0" name="image2.png"/>
+                    <pic:cNvPr id="0" name="image4.png"/>
                     <pic:cNvPicPr preferRelativeResize="0"/>
                   </pic:nvPicPr>
                   <pic:blipFill>

</xml_diff>